<commit_message>
Dit is een branch
</commit_message>
<xml_diff>
--- a/Test_oef_Ingmar.docx
+++ b/Test_oef_Ingmar.docx
@@ -30,6 +30,11 @@
     <w:p>
       <w:r>
         <w:t>Dit is een TEST_4</w:t>
+      </w:r>
+    </w:p>
+    <w:p>
+      <w:r>
+        <w:t>Testing op Test</w:t>
       </w:r>
     </w:p>
     <w:sectPr>

</xml_diff>